<commit_message>
fixes and searching items
</commit_message>
<xml_diff>
--- a/report.docx
+++ b/report.docx
@@ -6,6 +6,8 @@
       <w:pPr>
         <w:pStyle w:val="Title"/>
       </w:pPr>
+      <w:bookmarkStart w:id="0" w:name="_GoBack"/>
+      <w:bookmarkEnd w:id="0"/>
       <w:r>
         <w:t>GROUP 3</w:t>
       </w:r>
@@ -79,10 +81,7 @@
               <w:t>IssueItemController.java, DBStack.java</w:t>
             </w:r>
             <w:r>
-              <w:t>, DashboardController.java, I</w:t>
-            </w:r>
-            <w:r>
-              <w:t>ssuedGoodsController.java</w:t>
+              <w:t>, DashboardController.java, IssuedGoodsController.java</w:t>
             </w:r>
           </w:p>
         </w:tc>
@@ -104,10 +103,7 @@
           </w:tcPr>
           <w:p>
             <w:r>
-              <w:t>PS/CSC/20/00</w:t>
-            </w:r>
-            <w:r>
-              <w:t>20</w:t>
+              <w:t>PS/CSC/20/0020</w:t>
             </w:r>
           </w:p>
         </w:tc>
@@ -120,13 +116,10 @@
               <w:t>UI, BillsController.java, DBQueue.java</w:t>
             </w:r>
             <w:r>
-              <w:t xml:space="preserve">, AddVendorController.java, </w:t>
-            </w:r>
-            <w:r>
-              <w:t>AddItemController.java</w:t>
-            </w:r>
-            <w:r>
-              <w:t>, Customer.java</w:t>
+              <w:t xml:space="preserve">, AddVendorController.java, AddItemController.java, </w:t>
+            </w:r>
+            <w:r>
+              <w:t>SearchController.java</w:t>
             </w:r>
           </w:p>
         </w:tc>
@@ -196,19 +189,7 @@
               <w:t>UI, DBConnection.java,</w:t>
             </w:r>
             <w:r>
-              <w:t xml:space="preserve"> </w:t>
-            </w:r>
-            <w:r>
-              <w:t>InventoryController.java</w:t>
-            </w:r>
-            <w:r>
-              <w:t xml:space="preserve">, </w:t>
-            </w:r>
-            <w:r>
-              <w:t>DBList.java, DBHashMap.java</w:t>
-            </w:r>
-            <w:r>
-              <w:t>, DBQueue.java</w:t>
+              <w:t xml:space="preserve"> InventoryController.java, DBList.java, DBHashMap.java, DBQueue.java</w:t>
             </w:r>
           </w:p>
         </w:tc>
@@ -295,8 +276,6 @@
             <w:r>
               <w:t>.java</w:t>
             </w:r>
-            <w:bookmarkStart w:id="0" w:name="_GoBack"/>
-            <w:bookmarkEnd w:id="0"/>
           </w:p>
         </w:tc>
         <w:tc>
@@ -352,10 +331,7 @@
           </w:tcPr>
           <w:p>
             <w:r>
-              <w:t>PS/CSC/20/00</w:t>
-            </w:r>
-            <w:r>
-              <w:t>73</w:t>
+              <w:t>PS/CSC/20/0073</w:t>
             </w:r>
           </w:p>
         </w:tc>
@@ -380,13 +356,7 @@
               <w:t>,</w:t>
             </w:r>
             <w:r>
-              <w:t xml:space="preserve"> </w:t>
-            </w:r>
-            <w:r>
-              <w:t>VendorsController.java</w:t>
-            </w:r>
-            <w:r>
-              <w:t>, BillsController.java</w:t>
+              <w:t xml:space="preserve"> VendorsController.java, BillsController.java</w:t>
             </w:r>
           </w:p>
         </w:tc>
@@ -408,10 +378,7 @@
           </w:tcPr>
           <w:p>
             <w:r>
-              <w:t>PS/CSC/20/0</w:t>
-            </w:r>
-            <w:r>
-              <w:t>104</w:t>
+              <w:t>PS/CSC/20/0104</w:t>
             </w:r>
           </w:p>
         </w:tc>
@@ -421,13 +388,7 @@
           </w:tcPr>
           <w:p>
             <w:r>
-              <w:t xml:space="preserve">UI, Report, App.java, </w:t>
-            </w:r>
-            <w:r>
-              <w:t>IssuedItem.java, Vendor.java</w:t>
-            </w:r>
-            <w:r>
-              <w:t>, DBStack.java</w:t>
+              <w:t>UI, Report, App.java, IssuedItem.java, Vendor.java, DBStack.java</w:t>
             </w:r>
           </w:p>
         </w:tc>
@@ -449,10 +410,7 @@
           </w:tcPr>
           <w:p>
             <w:r>
-              <w:t>PS/CSC/20/0</w:t>
-            </w:r>
-            <w:r>
-              <w:t>133</w:t>
+              <w:t>PS/CSC/20/0133</w:t>
             </w:r>
           </w:p>
         </w:tc>
@@ -468,7 +426,13 @@
               <w:t>a</w:t>
             </w:r>
             <w:r>
-              <w:t xml:space="preserve">va, Customer.java, </w:t>
+              <w:t xml:space="preserve">va, </w:t>
+            </w:r>
+            <w:r>
+              <w:t>ErrorDialog</w:t>
+            </w:r>
+            <w:r>
+              <w:t xml:space="preserve">.java, </w:t>
             </w:r>
             <w:r>
               <w:t xml:space="preserve">DBQueue.java, </w:t>
@@ -498,6 +462,13 @@
     </w:p>
     <w:sdt>
       <w:sdtPr>
+        <w:rPr>
+          <w:caps w:val="0"/>
+          <w:color w:val="auto"/>
+          <w:spacing w:val="0"/>
+          <w:sz w:val="20"/>
+          <w:szCs w:val="20"/>
+        </w:rPr>
         <w:id w:val="-1398742623"/>
         <w:docPartObj>
           <w:docPartGallery w:val="Table of Contents"/>
@@ -508,12 +479,7 @@
         <w:rPr>
           <w:b/>
           <w:bCs/>
-          <w:caps w:val="0"/>
           <w:noProof/>
-          <w:color w:val="auto"/>
-          <w:spacing w:val="0"/>
-          <w:sz w:val="20"/>
-          <w:szCs w:val="20"/>
         </w:rPr>
       </w:sdtEndPr>
       <w:sdtContent>
@@ -5017,7 +4983,7 @@
 </file>
 
 <file path=customXml/itemProps1.xml><?xml version="1.0" encoding="utf-8"?>
-<ds:datastoreItem xmlns:ds="http://schemas.openxmlformats.org/officeDocument/2006/customXml" ds:itemID="{8E75C3F6-C934-41AA-921F-6378D0499A3A}">
+<ds:datastoreItem xmlns:ds="http://schemas.openxmlformats.org/officeDocument/2006/customXml" ds:itemID="{8F167C44-CD47-4E78-A10B-70BAAFE942D3}">
   <ds:schemaRefs>
     <ds:schemaRef ds:uri="http://schemas.openxmlformats.org/officeDocument/2006/bibliography"/>
   </ds:schemaRefs>

</xml_diff>